<commit_message>
The tests for update of vehicles in service were completed The API doc was modified with the case of update a vehicle with an existing name
</commit_message>
<xml_diff>
--- a/docs/Vehicle API User Story.docx
+++ b/docs/Vehicle API User Story.docx
@@ -7,7 +7,15 @@
         <w:t>Vehicle API User Story</w:t>
       </w:r>
       <w:r>
-        <w:t xml:space="preserve"> ([service]/users/[username]/vehicles)</w:t>
+        <w:t xml:space="preserve"> ([service]/users</w:t>
+      </w:r>
+      <w:proofErr w:type="gramStart"/>
+      <w:r>
+        <w:t>/[</w:t>
+      </w:r>
+      <w:proofErr w:type="gramEnd"/>
+      <w:r>
+        <w:t>username]/vehicles)</w:t>
       </w:r>
     </w:p>
     <w:p>
@@ -211,30 +219,153 @@
         <w:t>0</w:t>
       </w:r>
       <w:r>
-        <w:t xml:space="preserve"> (first motored vehicle?</w:t>
+        <w:t xml:space="preserve"> (first motored vehicle?)</w:t>
+      </w:r>
+      <w:r>
+        <w:t>. It could be null.</w:t>
+      </w:r>
+    </w:p>
+    <w:p>
+      <w:pPr>
+        <w:pStyle w:val="ListParagraph"/>
+        <w:numPr>
+          <w:ilvl w:val="2"/>
+          <w:numId w:val="1"/>
+        </w:numPr>
+      </w:pPr>
+      <w:r>
+        <w:t xml:space="preserve">Color </w:t>
+      </w:r>
+      <w:r>
+        <w:t>should contain only alphanumeric characters. It could be null.</w:t>
+      </w:r>
+    </w:p>
+    <w:p>
+      <w:pPr>
+        <w:pStyle w:val="ListParagraph"/>
+        <w:numPr>
+          <w:ilvl w:val="0"/>
+          <w:numId w:val="1"/>
+        </w:numPr>
+      </w:pPr>
+      <w:r>
+        <w:t xml:space="preserve">The API allows </w:t>
+      </w:r>
+      <w:r>
+        <w:t>a user to update</w:t>
+      </w:r>
+      <w:r>
+        <w:t xml:space="preserve"> a registered vehicle.</w:t>
+      </w:r>
+    </w:p>
+    <w:p>
+      <w:pPr>
+        <w:pStyle w:val="ListParagraph"/>
+        <w:numPr>
+          <w:ilvl w:val="1"/>
+          <w:numId w:val="1"/>
+        </w:numPr>
+      </w:pPr>
+      <w:r>
+        <w:t>It should return an OK when the updating was successful.</w:t>
+      </w:r>
+    </w:p>
+    <w:p>
+      <w:pPr>
+        <w:pStyle w:val="ListParagraph"/>
+        <w:numPr>
+          <w:ilvl w:val="1"/>
+          <w:numId w:val="1"/>
+        </w:numPr>
+      </w:pPr>
+      <w:r>
+        <w:t>It should return an OK when the new vehicle name is a duplicated/existing name.</w:t>
       </w:r>
       <w:bookmarkStart w:id="0" w:name="_GoBack"/>
       <w:bookmarkEnd w:id="0"/>
-      <w:r>
-        <w:t>)</w:t>
-      </w:r>
-      <w:r>
-        <w:t>. It could be null.</w:t>
-      </w:r>
-    </w:p>
-    <w:p>
-      <w:pPr>
-        <w:pStyle w:val="ListParagraph"/>
-        <w:numPr>
-          <w:ilvl w:val="2"/>
-          <w:numId w:val="1"/>
-        </w:numPr>
-      </w:pPr>
-      <w:r>
-        <w:t xml:space="preserve">Color </w:t>
-      </w:r>
-      <w:r>
-        <w:t>should contain only alphanumeric characters. It could be null.</w:t>
+    </w:p>
+    <w:p>
+      <w:pPr>
+        <w:pStyle w:val="ListParagraph"/>
+        <w:numPr>
+          <w:ilvl w:val="1"/>
+          <w:numId w:val="1"/>
+        </w:numPr>
+      </w:pPr>
+      <w:r>
+        <w:t>It should return a NOT_AUTHORIZED when the user is trying to update a vehicle he doesn’t own.</w:t>
+      </w:r>
+    </w:p>
+    <w:p>
+      <w:pPr>
+        <w:pStyle w:val="ListParagraph"/>
+        <w:numPr>
+          <w:ilvl w:val="1"/>
+          <w:numId w:val="1"/>
+        </w:numPr>
+      </w:pPr>
+      <w:r>
+        <w:t xml:space="preserve">It should return </w:t>
+      </w:r>
+      <w:r>
+        <w:t>a NOT_FOUND when the vehicle name wasn’t registered by the user before</w:t>
+      </w:r>
+      <w:r>
+        <w:t xml:space="preserve"> (not idempotent)</w:t>
+      </w:r>
+      <w:r>
+        <w:t>.</w:t>
+      </w:r>
+    </w:p>
+    <w:p>
+      <w:pPr>
+        <w:pStyle w:val="ListParagraph"/>
+        <w:numPr>
+          <w:ilvl w:val="1"/>
+          <w:numId w:val="1"/>
+        </w:numPr>
+      </w:pPr>
+      <w:r>
+        <w:t>It should return a BAD_REQUEST when the vehicle is null or empty.</w:t>
+      </w:r>
+    </w:p>
+    <w:p>
+      <w:pPr>
+        <w:pStyle w:val="ListParagraph"/>
+        <w:numPr>
+          <w:ilvl w:val="1"/>
+          <w:numId w:val="1"/>
+        </w:numPr>
+      </w:pPr>
+      <w:r>
+        <w:t xml:space="preserve">It should return </w:t>
+      </w:r>
+      <w:r>
+        <w:t>a BAD_REQUEST when the new vehicle name is null or empty.</w:t>
+      </w:r>
+    </w:p>
+    <w:p>
+      <w:pPr>
+        <w:pStyle w:val="ListParagraph"/>
+        <w:numPr>
+          <w:ilvl w:val="1"/>
+          <w:numId w:val="1"/>
+        </w:numPr>
+      </w:pPr>
+      <w:r>
+        <w:t xml:space="preserve">It should return a BAD_REQUEST when some of the fields weren’t valid (see the validation checklist for the </w:t>
+      </w:r>
+      <w:r>
+        <w:t>vehicle properties</w:t>
+      </w:r>
+      <w:r>
+        <w:t xml:space="preserve"> in the registration</w:t>
+      </w:r>
+      <w:r>
+        <w:t xml:space="preserve"> story</w:t>
+      </w:r>
+      <w:r>
+        <w:t>).</w:t>
       </w:r>
     </w:p>
     <w:p>
@@ -249,52 +380,73 @@
         <w:t xml:space="preserve">The API allows </w:t>
       </w:r>
       <w:r>
-        <w:t>a user to update</w:t>
-      </w:r>
-      <w:r>
-        <w:t xml:space="preserve"> a registered vehicle.</w:t>
-      </w:r>
-    </w:p>
-    <w:p>
-      <w:pPr>
-        <w:pStyle w:val="ListParagraph"/>
-        <w:numPr>
-          <w:ilvl w:val="1"/>
-          <w:numId w:val="1"/>
-        </w:numPr>
-      </w:pPr>
-      <w:r>
-        <w:t>It should return an OK when the updating was successful.</w:t>
-      </w:r>
-    </w:p>
-    <w:p>
-      <w:pPr>
-        <w:pStyle w:val="ListParagraph"/>
-        <w:numPr>
-          <w:ilvl w:val="1"/>
-          <w:numId w:val="1"/>
-        </w:numPr>
-      </w:pPr>
-      <w:r>
-        <w:t>It should return a NOT_AUTHORIZED when the user is trying to update a vehicle he doesn’t own.</w:t>
-      </w:r>
-    </w:p>
-    <w:p>
-      <w:pPr>
-        <w:pStyle w:val="ListParagraph"/>
-        <w:numPr>
-          <w:ilvl w:val="1"/>
-          <w:numId w:val="1"/>
-        </w:numPr>
-      </w:pPr>
-      <w:r>
-        <w:t xml:space="preserve">It should return </w:t>
-      </w:r>
-      <w:r>
-        <w:t>a NOT_FOUND when the vehicle name wasn’t registered by the user before</w:t>
-      </w:r>
-      <w:r>
-        <w:t xml:space="preserve"> (not idempotent)</w:t>
+        <w:t>a user to delete</w:t>
+      </w:r>
+      <w:r>
+        <w:t xml:space="preserve"> a registered car.</w:t>
+      </w:r>
+    </w:p>
+    <w:p>
+      <w:pPr>
+        <w:pStyle w:val="ListParagraph"/>
+        <w:numPr>
+          <w:ilvl w:val="1"/>
+          <w:numId w:val="1"/>
+        </w:numPr>
+      </w:pPr>
+      <w:r>
+        <w:t>It should return an OK when the deletion was successful.</w:t>
+      </w:r>
+    </w:p>
+    <w:p>
+      <w:pPr>
+        <w:pStyle w:val="ListParagraph"/>
+        <w:numPr>
+          <w:ilvl w:val="1"/>
+          <w:numId w:val="1"/>
+        </w:numPr>
+      </w:pPr>
+      <w:r>
+        <w:t>It should return a NOT_FOUND when the vehicle name doesn’t exist.</w:t>
+      </w:r>
+    </w:p>
+    <w:p>
+      <w:pPr>
+        <w:pStyle w:val="ListParagraph"/>
+        <w:numPr>
+          <w:ilvl w:val="1"/>
+          <w:numId w:val="1"/>
+        </w:numPr>
+      </w:pPr>
+      <w:r>
+        <w:t>It should return a NOT_AUTHORIZED when the vehicle the user is trying to delete belongs to another user.</w:t>
+      </w:r>
+    </w:p>
+    <w:p>
+      <w:pPr>
+        <w:pStyle w:val="ListParagraph"/>
+        <w:numPr>
+          <w:ilvl w:val="1"/>
+          <w:numId w:val="1"/>
+        </w:numPr>
+      </w:pPr>
+      <w:r>
+        <w:t>It should return a BAD_REQUEST when the vehicle name is not valid (see validation checklist in the registration story).</w:t>
+      </w:r>
+    </w:p>
+    <w:p>
+      <w:pPr>
+        <w:pStyle w:val="ListParagraph"/>
+        <w:numPr>
+          <w:ilvl w:val="0"/>
+          <w:numId w:val="1"/>
+        </w:numPr>
+      </w:pPr>
+      <w:r>
+        <w:t>The API allows a user to list its registered vehicles</w:t>
+      </w:r>
+      <w:r>
+        <w:t xml:space="preserve"> with filtering</w:t>
       </w:r>
       <w:r>
         <w:t>.</w:t>
@@ -309,162 +461,6 @@
         </w:numPr>
       </w:pPr>
       <w:r>
-        <w:t>It should return a NOT_MODIFIED when the new vehicle name is a duplicated/existing name.</w:t>
-      </w:r>
-    </w:p>
-    <w:p>
-      <w:pPr>
-        <w:pStyle w:val="ListParagraph"/>
-        <w:numPr>
-          <w:ilvl w:val="1"/>
-          <w:numId w:val="1"/>
-        </w:numPr>
-      </w:pPr>
-      <w:r>
-        <w:t xml:space="preserve">It should return a BAD_REQUEST when the vehicle is </w:t>
-      </w:r>
-      <w:r>
-        <w:t>null</w:t>
-      </w:r>
-      <w:r>
-        <w:t xml:space="preserve"> or empty.</w:t>
-      </w:r>
-    </w:p>
-    <w:p>
-      <w:pPr>
-        <w:pStyle w:val="ListParagraph"/>
-        <w:numPr>
-          <w:ilvl w:val="1"/>
-          <w:numId w:val="1"/>
-        </w:numPr>
-      </w:pPr>
-      <w:r>
-        <w:t xml:space="preserve">It should return </w:t>
-      </w:r>
-      <w:r>
-        <w:t>a BAD_REQUEST when the new vehicle name is null or empty.</w:t>
-      </w:r>
-    </w:p>
-    <w:p>
-      <w:pPr>
-        <w:pStyle w:val="ListParagraph"/>
-        <w:numPr>
-          <w:ilvl w:val="1"/>
-          <w:numId w:val="1"/>
-        </w:numPr>
-      </w:pPr>
-      <w:r>
-        <w:t>It should return a BAD_REQUEST when some of the fields weren’t valid</w:t>
-      </w:r>
-      <w:r>
-        <w:t xml:space="preserve"> (see the validation checklist for the </w:t>
-      </w:r>
-      <w:r>
-        <w:t>vehicle properties</w:t>
-      </w:r>
-      <w:r>
-        <w:t xml:space="preserve"> in the registration</w:t>
-      </w:r>
-      <w:r>
-        <w:t xml:space="preserve"> story</w:t>
-      </w:r>
-      <w:r>
-        <w:t>).</w:t>
-      </w:r>
-    </w:p>
-    <w:p>
-      <w:pPr>
-        <w:pStyle w:val="ListParagraph"/>
-        <w:numPr>
-          <w:ilvl w:val="0"/>
-          <w:numId w:val="1"/>
-        </w:numPr>
-      </w:pPr>
-      <w:r>
-        <w:t xml:space="preserve">The API allows </w:t>
-      </w:r>
-      <w:r>
-        <w:t>a user to delete</w:t>
-      </w:r>
-      <w:r>
-        <w:t xml:space="preserve"> a registered car.</w:t>
-      </w:r>
-    </w:p>
-    <w:p>
-      <w:pPr>
-        <w:pStyle w:val="ListParagraph"/>
-        <w:numPr>
-          <w:ilvl w:val="1"/>
-          <w:numId w:val="1"/>
-        </w:numPr>
-      </w:pPr>
-      <w:r>
-        <w:t>It should return an OK when the deletion was successful.</w:t>
-      </w:r>
-    </w:p>
-    <w:p>
-      <w:pPr>
-        <w:pStyle w:val="ListParagraph"/>
-        <w:numPr>
-          <w:ilvl w:val="1"/>
-          <w:numId w:val="1"/>
-        </w:numPr>
-      </w:pPr>
-      <w:r>
-        <w:t>It should return a NOT_FOUND when the vehicle name doesn’t exist.</w:t>
-      </w:r>
-    </w:p>
-    <w:p>
-      <w:pPr>
-        <w:pStyle w:val="ListParagraph"/>
-        <w:numPr>
-          <w:ilvl w:val="1"/>
-          <w:numId w:val="1"/>
-        </w:numPr>
-      </w:pPr>
-      <w:r>
-        <w:t>It should return a NOT_AUTHORIZED when the vehicle the user is trying to delete belongs to another user.</w:t>
-      </w:r>
-    </w:p>
-    <w:p>
-      <w:pPr>
-        <w:pStyle w:val="ListParagraph"/>
-        <w:numPr>
-          <w:ilvl w:val="1"/>
-          <w:numId w:val="1"/>
-        </w:numPr>
-      </w:pPr>
-      <w:r>
-        <w:t>It should return a BAD_REQUEST when the vehicle name is not valid (see validation checklist in the registration story).</w:t>
-      </w:r>
-    </w:p>
-    <w:p>
-      <w:pPr>
-        <w:pStyle w:val="ListParagraph"/>
-        <w:numPr>
-          <w:ilvl w:val="0"/>
-          <w:numId w:val="1"/>
-        </w:numPr>
-      </w:pPr>
-      <w:r>
-        <w:t>The API allows a user to list its registered vehicles</w:t>
-      </w:r>
-      <w:r>
-        <w:t xml:space="preserve"> with filtering</w:t>
-      </w:r>
-      <w:r>
-        <w:t>.</w:t>
-      </w:r>
-    </w:p>
-    <w:p>
-      <w:pPr>
-        <w:pStyle w:val="ListParagraph"/>
-        <w:numPr>
-          <w:ilvl w:val="1"/>
-          <w:numId w:val="1"/>
-        </w:numPr>
-      </w:pPr>
-      <w:r>
         <w:t>It should return an OK and a list of all the registered vehicles of the users when the filters are empty or null.</w:t>
       </w:r>
     </w:p>
@@ -477,31 +473,31 @@
         </w:numPr>
       </w:pPr>
       <w:r>
+        <w:t xml:space="preserve">It should return an OK and an empty list when the user </w:t>
+      </w:r>
+      <w:r>
+        <w:t>doesn’t have</w:t>
+      </w:r>
+      <w:r>
+        <w:t xml:space="preserve"> any registered vehicles despite </w:t>
+      </w:r>
+      <w:r>
+        <w:t xml:space="preserve">of </w:t>
+      </w:r>
+      <w:r>
+        <w:t>the filters sent.</w:t>
+      </w:r>
+    </w:p>
+    <w:p>
+      <w:pPr>
+        <w:pStyle w:val="ListParagraph"/>
+        <w:numPr>
+          <w:ilvl w:val="1"/>
+          <w:numId w:val="1"/>
+        </w:numPr>
+      </w:pPr>
+      <w:r>
         <w:lastRenderedPageBreak/>
-        <w:t xml:space="preserve">It should return an OK and an empty list when the user </w:t>
-      </w:r>
-      <w:r>
-        <w:t>doesn’t have</w:t>
-      </w:r>
-      <w:r>
-        <w:t xml:space="preserve"> any registered vehicles despite </w:t>
-      </w:r>
-      <w:r>
-        <w:t xml:space="preserve">of </w:t>
-      </w:r>
-      <w:r>
-        <w:t>the filters sent.</w:t>
-      </w:r>
-    </w:p>
-    <w:p>
-      <w:pPr>
-        <w:pStyle w:val="ListParagraph"/>
-        <w:numPr>
-          <w:ilvl w:val="1"/>
-          <w:numId w:val="1"/>
-        </w:numPr>
-      </w:pPr>
-      <w:r>
         <w:t xml:space="preserve">It should return an OK and an empty list when </w:t>
       </w:r>
       <w:r>

</xml_diff>